<commit_message>
Added task to project sign off
</commit_message>
<xml_diff>
--- a/Project Journal_Signoff/Dolphins_FP_Iteration2_Project Journal_Signoff.docx
+++ b/Project Journal_Signoff/Dolphins_FP_Iteration2_Project Journal_Signoff.docx
@@ -1,6 +1,6 @@
 
 <file path=word/document.xml><?xml version="1.0" encoding="utf-8"?>
-<w:document xmlns:wpc="http://schemas.microsoft.com/office/word/2010/wordprocessingCanvas" xmlns:mc="http://schemas.openxmlformats.org/markup-compatibility/2006" xmlns:o="urn:schemas-microsoft-com:office:office" xmlns:r="http://schemas.openxmlformats.org/officeDocument/2006/relationships" xmlns:m="http://schemas.openxmlformats.org/officeDocument/2006/math" xmlns:v="urn:schemas-microsoft-com:vml" xmlns:wp14="http://schemas.microsoft.com/office/word/2010/wordprocessingDrawing" xmlns:wp="http://schemas.openxmlformats.org/drawingml/2006/wordprocessingDrawing" xmlns:w10="urn:schemas-microsoft-com:office:word" xmlns:w="http://schemas.openxmlformats.org/wordprocessingml/2006/main" xmlns:w14="http://schemas.microsoft.com/office/word/2010/wordml" xmlns:w15="http://schemas.microsoft.com/office/word/2012/wordml" xmlns:wpg="http://schemas.microsoft.com/office/word/2010/wordprocessingGroup" xmlns:wpi="http://schemas.microsoft.com/office/word/2010/wordprocessingInk" xmlns:wne="http://schemas.microsoft.com/office/word/2006/wordml" xmlns:wps="http://schemas.microsoft.com/office/word/2010/wordprocessingShape" mc:Ignorable="w14 w15 wp14">
+<w:document xmlns:wpc="http://schemas.microsoft.com/office/word/2010/wordprocessingCanvas" xmlns:cx="http://schemas.microsoft.com/office/drawing/2014/chartex" xmlns:cx1="http://schemas.microsoft.com/office/drawing/2015/9/8/chartex" xmlns:cx2="http://schemas.microsoft.com/office/drawing/2015/10/21/chartex" xmlns:cx3="http://schemas.microsoft.com/office/drawing/2016/5/9/chartex" xmlns:cx4="http://schemas.microsoft.com/office/drawing/2016/5/10/chartex" xmlns:cx5="http://schemas.microsoft.com/office/drawing/2016/5/11/chartex" xmlns:mc="http://schemas.openxmlformats.org/markup-compatibility/2006" xmlns:o="urn:schemas-microsoft-com:office:office" xmlns:r="http://schemas.openxmlformats.org/officeDocument/2006/relationships" xmlns:m="http://schemas.openxmlformats.org/officeDocument/2006/math" xmlns:v="urn:schemas-microsoft-com:vml" xmlns:wp14="http://schemas.microsoft.com/office/word/2010/wordprocessingDrawing" xmlns:wp="http://schemas.openxmlformats.org/drawingml/2006/wordprocessingDrawing" xmlns:w10="urn:schemas-microsoft-com:office:word" xmlns:w="http://schemas.openxmlformats.org/wordprocessingml/2006/main" xmlns:w14="http://schemas.microsoft.com/office/word/2010/wordml" xmlns:w15="http://schemas.microsoft.com/office/word/2012/wordml" xmlns:w16se="http://schemas.microsoft.com/office/word/2015/wordml/symex" xmlns:wpg="http://schemas.microsoft.com/office/word/2010/wordprocessingGroup" xmlns:wpi="http://schemas.microsoft.com/office/word/2010/wordprocessingInk" xmlns:wne="http://schemas.microsoft.com/office/word/2006/wordml" xmlns:wps="http://schemas.microsoft.com/office/word/2010/wordprocessingShape" mc:Ignorable="w14 w15 w16se wp14">
   <w:body>
     <w:p>
       <w:pPr>
@@ -91,8 +91,8 @@
         <w:tblLook w:val="04A0" w:firstRow="1" w:lastRow="0" w:firstColumn="1" w:lastColumn="0" w:noHBand="0" w:noVBand="1"/>
       </w:tblPr>
       <w:tblGrid>
-        <w:gridCol w:w="1638"/>
-        <w:gridCol w:w="7938"/>
+        <w:gridCol w:w="1630"/>
+        <w:gridCol w:w="7720"/>
       </w:tblGrid>
       <w:tr>
         <w:tc>
@@ -271,7 +271,25 @@
                 <w:sz w:val="22"/>
                 <w:szCs w:val="22"/>
               </w:rPr>
-              <w:t>Fixed show me implementation to handle any name. Implemented the List , Add a Puzzle, and Add Word Pair functionality. Added CSS across the pages to make everything look and work better.</w:t>
+              <w:t xml:space="preserve">Fixed show me implementation to handle any name. Implemented the </w:t>
+            </w:r>
+            <w:proofErr w:type="gramStart"/>
+            <w:r>
+              <w:rPr>
+                <w:rFonts w:asciiTheme="majorHAnsi" w:hAnsiTheme="majorHAnsi"/>
+                <w:sz w:val="22"/>
+                <w:szCs w:val="22"/>
+              </w:rPr>
+              <w:t>List ,</w:t>
+            </w:r>
+            <w:proofErr w:type="gramEnd"/>
+            <w:r>
+              <w:rPr>
+                <w:rFonts w:asciiTheme="majorHAnsi" w:hAnsiTheme="majorHAnsi"/>
+                <w:sz w:val="22"/>
+                <w:szCs w:val="22"/>
+              </w:rPr>
+              <w:t xml:space="preserve"> Add a Puzzle, and Add Word Pair functionality. Added CSS across the pages to make everything look and work better.</w:t>
             </w:r>
           </w:p>
         </w:tc>
@@ -326,6 +344,80 @@
               </w:rPr>
               <w:t xml:space="preserve">Gary Webb: </w:t>
             </w:r>
+            <w:proofErr w:type="spellStart"/>
+            <w:r>
+              <w:rPr>
+                <w:rFonts w:asciiTheme="majorHAnsi" w:hAnsiTheme="majorHAnsi"/>
+                <w:sz w:val="22"/>
+                <w:szCs w:val="22"/>
+              </w:rPr>
+              <w:t>php</w:t>
+            </w:r>
+            <w:proofErr w:type="spellEnd"/>
+            <w:r>
+              <w:rPr>
+                <w:rFonts w:asciiTheme="majorHAnsi" w:hAnsiTheme="majorHAnsi"/>
+                <w:sz w:val="22"/>
+                <w:szCs w:val="22"/>
+              </w:rPr>
+              <w:t xml:space="preserve"> functions to add words to </w:t>
+            </w:r>
+            <w:proofErr w:type="spellStart"/>
+            <w:r>
+              <w:rPr>
+                <w:rFonts w:asciiTheme="majorHAnsi" w:hAnsiTheme="majorHAnsi"/>
+                <w:sz w:val="22"/>
+                <w:szCs w:val="22"/>
+              </w:rPr>
+              <w:t>db</w:t>
+            </w:r>
+            <w:proofErr w:type="spellEnd"/>
+            <w:r>
+              <w:rPr>
+                <w:rFonts w:asciiTheme="majorHAnsi" w:hAnsiTheme="majorHAnsi"/>
+                <w:sz w:val="22"/>
+                <w:szCs w:val="22"/>
+              </w:rPr>
+              <w:t xml:space="preserve">, add puzzles, add chars, add </w:t>
+            </w:r>
+            <w:proofErr w:type="spellStart"/>
+            <w:r>
+              <w:rPr>
+                <w:rFonts w:asciiTheme="majorHAnsi" w:hAnsiTheme="majorHAnsi"/>
+                <w:sz w:val="22"/>
+                <w:szCs w:val="22"/>
+              </w:rPr>
+              <w:t>puzzlewords</w:t>
+            </w:r>
+            <w:proofErr w:type="spellEnd"/>
+            <w:r>
+              <w:rPr>
+                <w:rFonts w:asciiTheme="majorHAnsi" w:hAnsiTheme="majorHAnsi"/>
+                <w:sz w:val="22"/>
+                <w:szCs w:val="22"/>
+              </w:rPr>
+              <w:t xml:space="preserve"> and created </w:t>
+            </w:r>
+            <w:proofErr w:type="spellStart"/>
+            <w:r>
+              <w:rPr>
+                <w:rFonts w:asciiTheme="majorHAnsi" w:hAnsiTheme="majorHAnsi"/>
+                <w:sz w:val="22"/>
+                <w:szCs w:val="22"/>
+              </w:rPr>
+              <w:t>add_puzzle</w:t>
+            </w:r>
+            <w:proofErr w:type="spellEnd"/>
+            <w:r>
+              <w:rPr>
+                <w:rFonts w:asciiTheme="majorHAnsi" w:hAnsiTheme="majorHAnsi"/>
+                <w:sz w:val="22"/>
+                <w:szCs w:val="22"/>
+              </w:rPr>
+              <w:t xml:space="preserve"> page.</w:t>
+            </w:r>
+            <w:bookmarkStart w:id="0" w:name="_GoBack"/>
+            <w:bookmarkEnd w:id="0"/>
           </w:p>
         </w:tc>
       </w:tr>
@@ -392,13 +484,23 @@
               </w:rPr>
               <w:t xml:space="preserve">for the header buttons to go to their appropriate </w:t>
             </w:r>
-            <w:r>
-              <w:rPr>
-                <w:rFonts w:asciiTheme="majorHAnsi" w:hAnsiTheme="majorHAnsi"/>
-                <w:sz w:val="22"/>
-                <w:szCs w:val="22"/>
-              </w:rPr>
-              <w:t xml:space="preserve">php </w:t>
+            <w:proofErr w:type="spellStart"/>
+            <w:r>
+              <w:rPr>
+                <w:rFonts w:asciiTheme="majorHAnsi" w:hAnsiTheme="majorHAnsi"/>
+                <w:sz w:val="22"/>
+                <w:szCs w:val="22"/>
+              </w:rPr>
+              <w:t>php</w:t>
+            </w:r>
+            <w:proofErr w:type="spellEnd"/>
+            <w:r>
+              <w:rPr>
+                <w:rFonts w:asciiTheme="majorHAnsi" w:hAnsiTheme="majorHAnsi"/>
+                <w:sz w:val="22"/>
+                <w:szCs w:val="22"/>
+              </w:rPr>
+              <w:t xml:space="preserve"> </w:t>
             </w:r>
             <w:r>
               <w:rPr>
@@ -533,17 +635,61 @@
                 <w:sz w:val="22"/>
                 <w:szCs w:val="22"/>
               </w:rPr>
-              <w:t>Created wew .sql file to insert new test data, that had to match the currently layout of our database tables. Updated the original .sql file to reflect the changes of the additional test data that was inserted, after the original database tables were</w:t>
-            </w:r>
-            <w:bookmarkStart w:id="0" w:name="_GoBack"/>
-            <w:bookmarkEnd w:id="0"/>
-            <w:r>
-              <w:rPr>
-                <w:rFonts w:asciiTheme="majorHAnsi" w:hAnsiTheme="majorHAnsi"/>
-                <w:sz w:val="22"/>
-                <w:szCs w:val="22"/>
-              </w:rPr>
-              <w:t xml:space="preserve"> built.</w:t>
+              <w:t xml:space="preserve">Created </w:t>
+            </w:r>
+            <w:proofErr w:type="spellStart"/>
+            <w:r>
+              <w:rPr>
+                <w:rFonts w:asciiTheme="majorHAnsi" w:hAnsiTheme="majorHAnsi"/>
+                <w:sz w:val="22"/>
+                <w:szCs w:val="22"/>
+              </w:rPr>
+              <w:t>wew</w:t>
+            </w:r>
+            <w:proofErr w:type="spellEnd"/>
+            <w:r>
+              <w:rPr>
+                <w:rFonts w:asciiTheme="majorHAnsi" w:hAnsiTheme="majorHAnsi"/>
+                <w:sz w:val="22"/>
+                <w:szCs w:val="22"/>
+              </w:rPr>
+              <w:t xml:space="preserve"> .</w:t>
+            </w:r>
+            <w:proofErr w:type="spellStart"/>
+            <w:r>
+              <w:rPr>
+                <w:rFonts w:asciiTheme="majorHAnsi" w:hAnsiTheme="majorHAnsi"/>
+                <w:sz w:val="22"/>
+                <w:szCs w:val="22"/>
+              </w:rPr>
+              <w:t>sql</w:t>
+            </w:r>
+            <w:proofErr w:type="spellEnd"/>
+            <w:r>
+              <w:rPr>
+                <w:rFonts w:asciiTheme="majorHAnsi" w:hAnsiTheme="majorHAnsi"/>
+                <w:sz w:val="22"/>
+                <w:szCs w:val="22"/>
+              </w:rPr>
+              <w:t xml:space="preserve"> file to insert new test data, that had to match the currently layout of our database tables. Updated the original .</w:t>
+            </w:r>
+            <w:proofErr w:type="spellStart"/>
+            <w:r>
+              <w:rPr>
+                <w:rFonts w:asciiTheme="majorHAnsi" w:hAnsiTheme="majorHAnsi"/>
+                <w:sz w:val="22"/>
+                <w:szCs w:val="22"/>
+              </w:rPr>
+              <w:t>sql</w:t>
+            </w:r>
+            <w:proofErr w:type="spellEnd"/>
+            <w:r>
+              <w:rPr>
+                <w:rFonts w:asciiTheme="majorHAnsi" w:hAnsiTheme="majorHAnsi"/>
+                <w:sz w:val="22"/>
+                <w:szCs w:val="22"/>
+              </w:rPr>
+              <w:t xml:space="preserve"> file to reflect the changes of the additional test data that was inserted, after the original database tables were built.</w:t>
             </w:r>
           </w:p>
           <w:p>
@@ -712,7 +858,7 @@
 </file>
 
 <file path=word/styles.xml><?xml version="1.0" encoding="utf-8"?>
-<w:styles xmlns:mc="http://schemas.openxmlformats.org/markup-compatibility/2006" xmlns:r="http://schemas.openxmlformats.org/officeDocument/2006/relationships" xmlns:w="http://schemas.openxmlformats.org/wordprocessingml/2006/main" xmlns:w14="http://schemas.microsoft.com/office/word/2010/wordml" xmlns:w15="http://schemas.microsoft.com/office/word/2012/wordml" mc:Ignorable="w14 w15">
+<w:styles xmlns:mc="http://schemas.openxmlformats.org/markup-compatibility/2006" xmlns:r="http://schemas.openxmlformats.org/officeDocument/2006/relationships" xmlns:w="http://schemas.openxmlformats.org/wordprocessingml/2006/main" xmlns:w14="http://schemas.microsoft.com/office/word/2010/wordml" xmlns:w15="http://schemas.microsoft.com/office/word/2012/wordml" xmlns:w16se="http://schemas.microsoft.com/office/word/2015/wordml/symex" mc:Ignorable="w14 w15 w16se">
   <w:docDefaults>
     <w:rPrDefault>
       <w:rPr>
@@ -728,7 +874,7 @@
       </w:pPr>
     </w:pPrDefault>
   </w:docDefaults>
-  <w:latentStyles w:defLockedState="0" w:defUIPriority="99" w:defSemiHidden="0" w:defUnhideWhenUsed="0" w:defQFormat="0" w:count="371">
+  <w:latentStyles w:defLockedState="0" w:defUIPriority="99" w:defSemiHidden="0" w:defUnhideWhenUsed="0" w:defQFormat="0" w:count="374">
     <w:lsdException w:name="Normal" w:uiPriority="0" w:qFormat="1"/>
     <w:lsdException w:name="heading 1" w:uiPriority="9" w:qFormat="1"/>
     <w:lsdException w:name="heading 2" w:semiHidden="1" w:uiPriority="9" w:unhideWhenUsed="1" w:qFormat="1"/>
@@ -834,7 +980,6 @@
     <w:lsdException w:name="HTML Sample" w:semiHidden="1" w:unhideWhenUsed="1"/>
     <w:lsdException w:name="HTML Typewriter" w:semiHidden="1" w:unhideWhenUsed="1"/>
     <w:lsdException w:name="HTML Variable" w:semiHidden="1" w:unhideWhenUsed="1"/>
-    <w:lsdException w:name="Normal Table" w:semiHidden="1" w:unhideWhenUsed="1"/>
     <w:lsdException w:name="annotation subject" w:semiHidden="1" w:unhideWhenUsed="1"/>
     <w:lsdException w:name="No List" w:semiHidden="1" w:unhideWhenUsed="1"/>
     <w:lsdException w:name="Outline List 1" w:semiHidden="1" w:unhideWhenUsed="1"/>
@@ -879,7 +1024,6 @@
     <w:lsdException w:name="Table Professional" w:semiHidden="1" w:unhideWhenUsed="1"/>
     <w:lsdException w:name="Table Subtle 1" w:semiHidden="1" w:unhideWhenUsed="1"/>
     <w:lsdException w:name="Table Subtle 2" w:semiHidden="1" w:unhideWhenUsed="1"/>
-    <w:lsdException w:name="Table Web 1" w:semiHidden="1" w:unhideWhenUsed="1"/>
     <w:lsdException w:name="Table Web 2" w:semiHidden="1" w:unhideWhenUsed="1"/>
     <w:lsdException w:name="Table Web 3" w:semiHidden="1" w:unhideWhenUsed="1"/>
     <w:lsdException w:name="Balloon Text" w:semiHidden="1" w:unhideWhenUsed="1"/>
@@ -1100,6 +1244,9 @@
     <w:lsdException w:name="List Table 5 Dark Accent 6" w:uiPriority="50"/>
     <w:lsdException w:name="List Table 6 Colorful Accent 6" w:uiPriority="51"/>
     <w:lsdException w:name="List Table 7 Colorful Accent 6" w:uiPriority="52"/>
+    <w:lsdException w:name="Mention" w:semiHidden="1" w:unhideWhenUsed="1"/>
+    <w:lsdException w:name="Smart Hyperlink" w:semiHidden="1" w:unhideWhenUsed="1"/>
+    <w:lsdException w:name="Hashtag" w:semiHidden="1" w:unhideWhenUsed="1"/>
   </w:latentStyles>
   <w:style w:type="paragraph" w:default="1" w:styleId="Normal">
     <w:name w:val="Normal"/>

</xml_diff>